<commit_message>
Major sweep through of NATO less USN
</commit_message>
<xml_diff>
--- a/docs/nato/es/air.docx
+++ b/docs/nato/es/air.docx
@@ -63,34 +63,76 @@
           <w:iCs/>
           <w:lang w:val="en-CA"/>
         </w:rPr>
-        <w:t>ransition since the death of Francisco Franco in 1975, the transition to democracy and joining NATO in 1982.</w:t>
+        <w:t xml:space="preserve">ransition since the death of Francisco Franco in 1975, the </w:t>
       </w:r>
       <w:r>
         <w:rPr>
           <w:iCs/>
           <w:lang w:val="en-CA"/>
         </w:rPr>
-        <w:t xml:space="preserve"> Initially equipped with </w:t>
+        <w:t xml:space="preserve">shift </w:t>
       </w:r>
       <w:r>
         <w:rPr>
           <w:iCs/>
           <w:lang w:val="en-CA"/>
         </w:rPr>
-        <w:t xml:space="preserve">F-86 and T-33, these were replaced by </w:t>
+        <w:t>to democracy and joining NATO in 1982.</w:t>
       </w:r>
       <w:r>
         <w:rPr>
           <w:iCs/>
           <w:lang w:val="en-CA"/>
         </w:rPr>
-        <w:t xml:space="preserve">F-4 Phantoms, F-5 Freedom Fighters, and Mirage aircraft, </w:t>
+        <w:t xml:space="preserve"> </w:t>
       </w:r>
       <w:r>
         <w:rPr>
           <w:iCs/>
           <w:lang w:val="en-CA"/>
         </w:rPr>
+        <w:t>Always depending on the west for equipment Spain replaced its</w:t>
+      </w:r>
+      <w:r>
+        <w:rPr>
+          <w:iCs/>
+          <w:lang w:val="en-CA"/>
+        </w:rPr>
+        <w:t xml:space="preserve"> </w:t>
+      </w:r>
+      <w:r>
+        <w:rPr>
+          <w:iCs/>
+          <w:lang w:val="en-CA"/>
+        </w:rPr>
+        <w:t>F-86 and T-33</w:t>
+      </w:r>
+      <w:r>
+        <w:rPr>
+          <w:iCs/>
+          <w:lang w:val="en-CA"/>
+        </w:rPr>
+        <w:t xml:space="preserve"> with</w:t>
+      </w:r>
+      <w:r>
+        <w:rPr>
+          <w:iCs/>
+          <w:lang w:val="en-CA"/>
+        </w:rPr>
+        <w:t xml:space="preserve"> </w:t>
+      </w:r>
+      <w:r>
+        <w:rPr>
+          <w:iCs/>
+          <w:lang w:val="en-CA"/>
+        </w:rPr>
+        <w:t xml:space="preserve">F-4 Phantoms, F-5 Freedom Fighters, and Mirage </w:t>
+      </w:r>
+      <w:r>
+        <w:rPr>
+          <w:iCs/>
+          <w:lang w:val="en-CA"/>
+        </w:rPr>
         <w:t xml:space="preserve">in the 1960s and </w:t>
       </w:r>
       <w:r>
@@ -98,6 +140,13 @@
           <w:iCs/>
           <w:lang w:val="en-CA"/>
         </w:rPr>
+        <w:t xml:space="preserve">now </w:t>
+      </w:r>
+      <w:r>
+        <w:rPr>
+          <w:iCs/>
+          <w:lang w:val="en-CA"/>
+        </w:rPr>
         <w:t>the investment in the EF-18 has propelled the Spanish Air Force into the modern era.</w:t>
       </w:r>
       <w:r>
@@ -105,7 +154,35 @@
           <w:iCs/>
           <w:lang w:val="en-CA"/>
         </w:rPr>
-        <w:t xml:space="preserve"> Because of past difficulties with obtaining aircraft from the US, Spain maintains a policy of ensuring that it holds both European (primarily French) as well as US fighters.</w:t>
+        <w:t xml:space="preserve"> Because of past difficulties with obtaining aircraft </w:t>
+      </w:r>
+      <w:r>
+        <w:rPr>
+          <w:iCs/>
+          <w:lang w:val="en-CA"/>
+        </w:rPr>
+        <w:t xml:space="preserve">or replacement parts </w:t>
+      </w:r>
+      <w:r>
+        <w:rPr>
+          <w:iCs/>
+          <w:lang w:val="en-CA"/>
+        </w:rPr>
+        <w:t>from the US, Spain maintains a policy of ensuring that it holds both European (primarily French) as well as US fighters</w:t>
+      </w:r>
+      <w:r>
+        <w:rPr>
+          <w:iCs/>
+          <w:lang w:val="en-CA"/>
+        </w:rPr>
+        <w:t xml:space="preserve"> at all times</w:t>
+      </w:r>
+      <w:r>
+        <w:rPr>
+          <w:iCs/>
+          <w:lang w:val="en-CA"/>
+        </w:rPr>
+        <w:t>.</w:t>
       </w:r>
     </w:p>
     <w:p>
@@ -115,20 +192,24 @@
           <w:lang w:val="en-CA"/>
         </w:rPr>
       </w:pPr>
-      <w:r>
-        <w:rPr>
-          <w:b/>
-          <w:lang w:val="en-CA"/>
-        </w:rPr>
-        <w:t>EF-18</w:t>
-      </w:r>
-      <w:r>
-        <w:rPr>
-          <w:b/>
-          <w:lang w:val="en-CA"/>
-        </w:rPr>
-        <w:t xml:space="preserve"> Hornet</w:t>
-      </w:r>
+      <w:hyperlink r:id="rId4" w:history="1">
+        <w:r>
+          <w:rPr>
+            <w:rStyle w:val="Hyperlink"/>
+            <w:b/>
+            <w:lang w:val="en-CA"/>
+          </w:rPr>
+          <w:t>EF-18</w:t>
+        </w:r>
+        <w:r>
+          <w:rPr>
+            <w:rStyle w:val="Hyperlink"/>
+            <w:b/>
+            <w:lang w:val="en-CA"/>
+          </w:rPr>
+          <w:t xml:space="preserve"> Hornet</w:t>
+        </w:r>
+      </w:hyperlink>
     </w:p>
     <w:p>
       <w:pPr>
@@ -152,7 +233,25 @@
         <w:rPr>
           <w:lang w:val="en-CA"/>
         </w:rPr>
-        <w:t xml:space="preserve"> four operational Squadrons and a training squadron</w:t>
+        <w:t xml:space="preserve"> four operational Squadrons </w:t>
+      </w:r>
+      <w:r>
+        <w:rPr>
+          <w:lang w:val="en-CA"/>
+        </w:rPr>
+        <w:t>plus</w:t>
+      </w:r>
+      <w:r>
+        <w:rPr>
+          <w:lang w:val="en-CA"/>
+        </w:rPr>
+        <w:t xml:space="preserve"> a training </w:t>
+      </w:r>
+      <w:r>
+        <w:rPr>
+          <w:lang w:val="en-CA"/>
+        </w:rPr>
+        <w:t>group</w:t>
       </w:r>
       <w:r>
         <w:rPr>
@@ -176,7 +275,19 @@
         <w:rPr>
           <w:lang w:val="en-CA"/>
         </w:rPr>
-        <w:t>12 ‘B+ versions of the aircraft, prefixed as EF these aircraft are very close to the ‘C/D’ standard allowing them to employ a modern suite of precision munitions, however they are limited to the Aim-7F Sparrow missile for air to air combat.  An attempt (historically successful) to acquire a further 24 ex-US Navy Hornets has been thwarted by US requirements to expand its inventory of F/A-18s.</w:t>
+        <w:t xml:space="preserve">12 ‘B+ versions of the aircraft, prefixed as EF these aircraft are very close to the ‘C/D’ standard allowing them to employ a modern suite of precision </w:t>
+      </w:r>
+      <w:r>
+        <w:rPr>
+          <w:lang w:val="en-CA"/>
+        </w:rPr>
+        <w:t xml:space="preserve">ground attack </w:t>
+      </w:r>
+      <w:r>
+        <w:rPr>
+          <w:lang w:val="en-CA"/>
+        </w:rPr>
+        <w:t>munitions, however they are limited to the Aim-7F Sparrow missile for air to air combat.  An attempt (historically successful) to acquire a further 24 ex-US Navy Hornets has been thwarted by US requirements to expand its inventory of F/A-18s.</w:t>
       </w:r>
       <w:r>
         <w:rPr>
@@ -184,19 +295,23 @@
         </w:rPr>
         <w:t xml:space="preserve"> Each </w:t>
       </w:r>
-      <w:proofErr w:type="spellStart"/>
-      <w:r>
-        <w:rPr>
-          <w:lang w:val="en-CA"/>
-        </w:rPr>
-        <w:t>Sqn</w:t>
-      </w:r>
-      <w:proofErr w:type="spellEnd"/>
+      <w:r>
+        <w:rPr>
+          <w:lang w:val="en-CA"/>
+        </w:rPr>
+        <w:t>Squadron</w:t>
+      </w:r>
       <w:r>
         <w:rPr>
           <w:lang w:val="en-CA"/>
         </w:rPr>
         <w:t xml:space="preserve"> operates at least two EF-18B</w:t>
+      </w:r>
+      <w:r>
+        <w:rPr>
+          <w:lang w:val="en-CA"/>
+        </w:rPr>
+        <w:t xml:space="preserve"> in addition to its single seat fighters.</w:t>
       </w:r>
     </w:p>
     <w:tbl>
@@ -1659,7 +1774,7 @@
                     <pic:cNvPicPr/>
                   </pic:nvPicPr>
                   <pic:blipFill>
-                    <a:blip r:embed="rId4">
+                    <a:blip r:embed="rId5">
                       <a:extLst>
                         <a:ext uri="{28A0092B-C50C-407E-A947-70E740481C1C}">
                           <a14:useLocalDpi xmlns:a14="http://schemas.microsoft.com/office/drawing/2010/main" val="0"/>
@@ -1700,14 +1815,16 @@
           <w:lang w:val="en-CA"/>
         </w:rPr>
       </w:pPr>
-      <w:r>
-        <w:rPr>
-          <w:b/>
-          <w:lang w:val="en-CA"/>
-        </w:rPr>
-        <w:lastRenderedPageBreak/>
-        <w:t>Mirage F.1</w:t>
-      </w:r>
+      <w:hyperlink r:id="rId6" w:history="1">
+        <w:r>
+          <w:rPr>
+            <w:rStyle w:val="Hyperlink"/>
+            <w:b/>
+            <w:lang w:val="en-CA"/>
+          </w:rPr>
+          <w:t>Mirage F.1</w:t>
+        </w:r>
+      </w:hyperlink>
     </w:p>
     <w:p>
       <w:pPr>
@@ -1719,7 +1836,91 @@
         <w:rPr>
           <w:lang w:val="en-CA"/>
         </w:rPr>
-        <w:t xml:space="preserve">Since 1975, one of the mainstays of the Spanish Air Force has been the Mirage F.1, 48 of the original 91 airframes remain.  Of these all have been upgraded to the ‘F.1M’ standard and half have been modified to the ‘EE’ interceptor role and the remainder are the ‘CE’ standard focusing on Close Air Support (CAS) </w:t>
+        <w:t>Since 1975, one of the mainstays of the Spanish Ai</w:t>
+      </w:r>
+      <w:r>
+        <w:rPr>
+          <w:lang w:val="en-CA"/>
+        </w:rPr>
+        <w:t xml:space="preserve">r Force has been the Mirage F.1.  Of the </w:t>
+      </w:r>
+      <w:r>
+        <w:rPr>
+          <w:lang w:val="en-CA"/>
+        </w:rPr>
+        <w:t>original 91 airframes</w:t>
+      </w:r>
+      <w:r>
+        <w:rPr>
+          <w:lang w:val="en-CA"/>
+        </w:rPr>
+        <w:t>,</w:t>
+      </w:r>
+      <w:r>
+        <w:rPr>
+          <w:lang w:val="en-CA"/>
+        </w:rPr>
+        <w:t xml:space="preserve"> </w:t>
+      </w:r>
+      <w:r>
+        <w:rPr>
+          <w:lang w:val="en-CA"/>
+        </w:rPr>
+        <w:t xml:space="preserve">48 </w:t>
+      </w:r>
+      <w:r>
+        <w:rPr>
+          <w:lang w:val="en-CA"/>
+        </w:rPr>
+        <w:t>remain</w:t>
+      </w:r>
+      <w:r>
+        <w:rPr>
+          <w:lang w:val="en-CA"/>
+        </w:rPr>
+        <w:t xml:space="preserve"> in service</w:t>
+      </w:r>
+      <w:r>
+        <w:rPr>
+          <w:lang w:val="en-CA"/>
+        </w:rPr>
+        <w:t xml:space="preserve">.  </w:t>
+      </w:r>
+      <w:r>
+        <w:rPr>
+          <w:lang w:val="en-CA"/>
+        </w:rPr>
+        <w:t>All of</w:t>
+      </w:r>
+      <w:r>
+        <w:rPr>
+          <w:lang w:val="en-CA"/>
+        </w:rPr>
+        <w:t xml:space="preserve"> these have been upgraded to the ‘F.1M’ standard</w:t>
+      </w:r>
+      <w:r>
+        <w:rPr>
+          <w:lang w:val="en-CA"/>
+        </w:rPr>
+        <w:t>;</w:t>
+      </w:r>
+      <w:r>
+        <w:rPr>
+          <w:lang w:val="en-CA"/>
+        </w:rPr>
+        <w:t xml:space="preserve"> half have been modified to the ‘EE’ interceptor role</w:t>
+      </w:r>
+      <w:r>
+        <w:rPr>
+          <w:lang w:val="en-CA"/>
+        </w:rPr>
+        <w:t>,</w:t>
+      </w:r>
+      <w:r>
+        <w:rPr>
+          <w:lang w:val="en-CA"/>
+        </w:rPr>
+        <w:t xml:space="preserve"> and the remainder are the ‘CE’ standard focusing on Close Air Support (CAS) </w:t>
       </w:r>
     </w:p>
     <w:tbl>
@@ -3055,7 +3256,7 @@
                     <pic:cNvPicPr/>
                   </pic:nvPicPr>
                   <pic:blipFill>
-                    <a:blip r:embed="rId5">
+                    <a:blip r:embed="rId7">
                       <a:extLst>
                         <a:ext uri="{28A0092B-C50C-407E-A947-70E740481C1C}">
                           <a14:useLocalDpi xmlns:a14="http://schemas.microsoft.com/office/drawing/2010/main" val="0"/>
@@ -3088,18 +3289,28 @@
           <w:lang w:val="en-CA"/>
         </w:rPr>
       </w:pPr>
-      <w:r>
-        <w:rPr>
-          <w:b/>
-          <w:lang w:val="en-CA"/>
-        </w:rPr>
-        <w:t>SF-5 Freedom Fighter</w:t>
-      </w:r>
-      <w:r>
-        <w:rPr>
-          <w:lang w:val="en-CA"/>
-        </w:rPr>
-        <w:t xml:space="preserve">  </w:t>
+      <w:hyperlink r:id="rId8" w:history="1">
+        <w:r>
+          <w:rPr>
+            <w:rStyle w:val="Hyperlink"/>
+            <w:b/>
+            <w:lang w:val="en-CA"/>
+          </w:rPr>
+          <w:t>SF-5 Freedom Fighter</w:t>
+        </w:r>
+        <w:r>
+          <w:rPr>
+            <w:rStyle w:val="Hyperlink"/>
+            <w:lang w:val="en-CA"/>
+          </w:rPr>
+          <w:t xml:space="preserve"> </w:t>
+        </w:r>
+      </w:hyperlink>
+      <w:r>
+        <w:rPr>
+          <w:lang w:val="en-CA"/>
+        </w:rPr>
+        <w:t xml:space="preserve"> </w:t>
       </w:r>
     </w:p>
     <w:p>
@@ -3216,6 +3427,7 @@
                 <w:color w:val="000000"/>
                 <w:lang w:val="en-CA" w:eastAsia="en-CA"/>
               </w:rPr>
+              <w:lastRenderedPageBreak/>
               <w:t>Wing</w:t>
             </w:r>
           </w:p>
@@ -3716,7 +3928,6 @@
                 <w:color w:val="000000"/>
                 <w:lang w:val="en-CA" w:eastAsia="en-CA"/>
               </w:rPr>
-              <w:lastRenderedPageBreak/>
               <w:t>Ala</w:t>
             </w:r>
             <w:r>
@@ -4008,7 +4219,7 @@
                     <pic:cNvPicPr/>
                   </pic:nvPicPr>
                   <pic:blipFill>
-                    <a:blip r:embed="rId6" cstate="print">
+                    <a:blip r:embed="rId9" cstate="print">
                       <a:extLst>
                         <a:ext uri="{28A0092B-C50C-407E-A947-70E740481C1C}">
                           <a14:useLocalDpi xmlns:a14="http://schemas.microsoft.com/office/drawing/2010/main" val="0"/>
@@ -4060,19 +4271,25 @@
         <w:rPr>
           <w:lang w:val="en-CA"/>
         </w:rPr>
-        <w:t>Spain purchased 5 P-3B’s from Norway in 1989 and operates them from Moron Air Base</w:t>
-      </w:r>
-      <w:r>
-        <w:rPr>
-          <w:lang w:val="en-CA"/>
-        </w:rPr>
-        <w:t xml:space="preserve"> by 221 Squadron</w:t>
-      </w:r>
-      <w:r>
-        <w:rPr>
-          <w:lang w:val="en-CA"/>
-        </w:rPr>
-        <w:t>.</w:t>
+        <w:t xml:space="preserve">Spain purchased 5 P-3B’s from Norway in 1989 and </w:t>
+      </w:r>
+      <w:r>
+        <w:rPr>
+          <w:lang w:val="en-CA"/>
+        </w:rPr>
+        <w:t>221 Squadron</w:t>
+      </w:r>
+      <w:r>
+        <w:rPr>
+          <w:lang w:val="en-CA"/>
+        </w:rPr>
+        <w:t xml:space="preserve"> </w:t>
+      </w:r>
+      <w:r>
+        <w:rPr>
+          <w:lang w:val="en-CA"/>
+        </w:rPr>
+        <w:t>operates them from Moron Air Base.</w:t>
       </w:r>
     </w:p>
     <w:p>
@@ -4088,8 +4305,8 @@
         </w:rPr>
         <w:drawing>
           <wp:inline distT="0" distB="0" distL="0" distR="0">
-            <wp:extent cx="5943600" cy="3102610"/>
-            <wp:effectExtent l="0" t="0" r="0" b="2540"/>
+            <wp:extent cx="6076194" cy="3171825"/>
+            <wp:effectExtent l="0" t="0" r="1270" b="0"/>
             <wp:docPr id="4" name="Picture 4"/>
             <wp:cNvGraphicFramePr>
               <a:graphicFrameLocks xmlns:a="http://schemas.openxmlformats.org/drawingml/2006/main" noChangeAspect="1"/>
@@ -4102,7 +4319,7 @@
                     <pic:cNvPicPr/>
                   </pic:nvPicPr>
                   <pic:blipFill>
-                    <a:blip r:embed="rId7">
+                    <a:blip r:embed="rId10">
                       <a:extLst>
                         <a:ext uri="{28A0092B-C50C-407E-A947-70E740481C1C}">
                           <a14:useLocalDpi xmlns:a14="http://schemas.microsoft.com/office/drawing/2010/main" val="0"/>
@@ -4116,7 +4333,7 @@
                   <pic:spPr>
                     <a:xfrm>
                       <a:off x="0" y="0"/>
-                      <a:ext cx="5943600" cy="3102610"/>
+                      <a:ext cx="6078176" cy="3172860"/>
                     </a:xfrm>
                     <a:prstGeom prst="rect">
                       <a:avLst/>
@@ -4141,6 +4358,7 @@
           <w:b/>
           <w:lang w:val="en-CA"/>
         </w:rPr>
+        <w:lastRenderedPageBreak/>
         <w:t xml:space="preserve">CN-212 and </w:t>
       </w:r>
       <w:r>
@@ -4175,7 +4393,6 @@
         <w:rPr>
           <w:lang w:val="en-CA"/>
         </w:rPr>
-        <w:lastRenderedPageBreak/>
         <w:t>These</w:t>
       </w:r>
       <w:r>
@@ -4200,7 +4417,19 @@
         <w:rPr>
           <w:lang w:val="en-CA"/>
         </w:rPr>
-        <w:t>The CN-235 began production in 1986 began replacing the CN-212 the same year.  Both have Electronic Warfare, Photo Reconnaissance</w:t>
+        <w:t xml:space="preserve">The CN-235 </w:t>
+      </w:r>
+      <w:r>
+        <w:rPr>
+          <w:lang w:val="en-CA"/>
+        </w:rPr>
+        <w:t>entered</w:t>
+      </w:r>
+      <w:r>
+        <w:rPr>
+          <w:lang w:val="en-CA"/>
+        </w:rPr>
+        <w:t xml:space="preserve"> production in 1986 began replacing the CN-212 the same year.  Both have Electronic Warfare, Photo Reconnaissance</w:t>
       </w:r>
       <w:r>
         <w:rPr>
@@ -4242,7 +4471,7 @@
                     <pic:cNvPicPr/>
                   </pic:nvPicPr>
                   <pic:blipFill>
-                    <a:blip r:embed="rId8">
+                    <a:blip r:embed="rId11">
                       <a:extLst>
                         <a:ext uri="{28A0092B-C50C-407E-A947-70E740481C1C}">
                           <a14:useLocalDpi xmlns:a14="http://schemas.microsoft.com/office/drawing/2010/main" val="0"/>
@@ -4310,7 +4539,7 @@
         </w:rPr>
         <w:drawing>
           <wp:inline distT="0" distB="0" distL="0" distR="0">
-            <wp:extent cx="4558861" cy="3048000"/>
+            <wp:extent cx="4687079" cy="3133725"/>
             <wp:effectExtent l="0" t="0" r="0" b="0"/>
             <wp:docPr id="6" name="Picture 6"/>
             <wp:cNvGraphicFramePr>
@@ -4324,7 +4553,7 @@
                     <pic:cNvPicPr/>
                   </pic:nvPicPr>
                   <pic:blipFill>
-                    <a:blip r:embed="rId9">
+                    <a:blip r:embed="rId12">
                       <a:extLst>
                         <a:ext uri="{28A0092B-C50C-407E-A947-70E740481C1C}">
                           <a14:useLocalDpi xmlns:a14="http://schemas.microsoft.com/office/drawing/2010/main" val="0"/>
@@ -4338,7 +4567,7 @@
                   <pic:spPr>
                     <a:xfrm>
                       <a:off x="0" y="0"/>
-                      <a:ext cx="4661799" cy="3116823"/>
+                      <a:ext cx="4795681" cy="3206335"/>
                     </a:xfrm>
                     <a:prstGeom prst="rect">
                       <a:avLst/>
@@ -4350,6 +4579,8 @@
           </wp:inline>
         </w:drawing>
       </w:r>
+      <w:bookmarkStart w:id="0" w:name="_GoBack"/>
+      <w:bookmarkEnd w:id="0"/>
     </w:p>
     <w:p>
       <w:pPr>
@@ -4362,6 +4593,7 @@
           <w:b/>
           <w:lang w:val="en-CA"/>
         </w:rPr>
+        <w:lastRenderedPageBreak/>
         <w:t>C-130H</w:t>
       </w:r>
     </w:p>
@@ -4375,7 +4607,6 @@
         <w:rPr>
           <w:lang w:val="en-CA"/>
         </w:rPr>
-        <w:lastRenderedPageBreak/>
         <w:t>The ubiquitous Hercules serves the Spanish Air Force as both a Tactical Transport</w:t>
       </w:r>
       <w:r>
@@ -4430,7 +4661,7 @@
                     <pic:cNvPicPr/>
                   </pic:nvPicPr>
                   <pic:blipFill>
-                    <a:blip r:embed="rId10">
+                    <a:blip r:embed="rId13">
                       <a:extLst>
                         <a:ext uri="{28A0092B-C50C-407E-A947-70E740481C1C}">
                           <a14:useLocalDpi xmlns:a14="http://schemas.microsoft.com/office/drawing/2010/main" val="0"/>
@@ -7391,6 +7622,7 @@
                 <w:color w:val="000000"/>
                 <w:lang w:val="en-CA" w:eastAsia="en-CA"/>
               </w:rPr>
+              <w:lastRenderedPageBreak/>
               <w:t>Ala.46</w:t>
             </w:r>
           </w:p>
@@ -7580,8 +7812,6 @@
           <w:lang w:val="en-CA"/>
         </w:rPr>
       </w:pPr>
-      <w:bookmarkStart w:id="0" w:name="_GoBack"/>
-      <w:bookmarkEnd w:id="0"/>
     </w:p>
     <w:sectPr>
       <w:pgSz w:w="12240" w:h="15840"/>
@@ -8015,6 +8245,17 @@
     <w:semiHidden/>
     <w:unhideWhenUsed/>
   </w:style>
+  <w:style w:type="character" w:styleId="Hyperlink">
+    <w:name w:val="Hyperlink"/>
+    <w:basedOn w:val="DefaultParagraphFont"/>
+    <w:uiPriority w:val="99"/>
+    <w:unhideWhenUsed/>
+    <w:rsid w:val="0035554D"/>
+    <w:rPr>
+      <w:color w:val="0563C1" w:themeColor="hyperlink"/>
+      <w:u w:val="single"/>
+    </w:rPr>
+  </w:style>
 </w:styles>
 </file>
 

</xml_diff>